<commit_message>
modification choix portfeuille optimale ngsa2
</commit_message>
<xml_diff>
--- a/Rapport_optimisationMulticritere.docx
+++ b/Rapport_optimisationMulticritere.docx
@@ -2436,10 +2436,10 @@
         <w:t>Une fois le front de Pareto construit, nous</w:t>
       </w:r>
       <w:r>
-        <w:t xml:space="preserve"> faisons la sélection en suivant deux </w:t>
-      </w:r>
-      <w:r>
-        <w:t>paramètre</w:t>
+        <w:t xml:space="preserve"> faisons la sélection en suivant </w:t>
+      </w:r>
+      <w:r>
+        <w:t>les trois paramètres</w:t>
       </w:r>
       <w:r>
         <w:t xml:space="preserve"> :</w:t>
@@ -2481,28 +2481,80 @@
           <w:b/>
           <w:bCs/>
         </w:rPr>
-        <w:t>Minimisation du risque</w:t>
-      </w:r>
-      <w:r>
-        <w:t xml:space="preserve"> : Parmi les solutions filtrées, nous sélectionnons celle présentant le risque minimal.</w:t>
-      </w:r>
-    </w:p>
-    <w:p>
-      <w:r>
+        <w:t>Filtrage par tolérance au risque :</w:t>
+      </w:r>
+      <w:r>
+        <w:t xml:space="preserve"> Parmi les solutions restantes, nous isolons un sous-ensemble de portefeuille</w:t>
+      </w:r>
+      <w:r>
+        <w:t>s</w:t>
+      </w:r>
+      <w:r>
+        <w:t xml:space="preserve">, </w:t>
+      </w:r>
+      <w:r>
+        <w:t xml:space="preserve">on conserve </w:t>
+      </w:r>
+      <w:r>
+        <w:t xml:space="preserve">toutes les solutions dont le risque est </w:t>
+      </w:r>
+      <w:r>
+        <w:t>le plus</w:t>
+      </w:r>
+      <w:r>
+        <w:t xml:space="preserve"> proche d</w:t>
+      </w:r>
+      <w:r>
+        <w:t>’un</w:t>
+      </w:r>
+      <w:r>
+        <w:t xml:space="preserve"> minimum (dans une marge de tolérance définie</w:t>
+      </w:r>
+      <w:r>
+        <w:t xml:space="preserve"> de 20%)</w:t>
+      </w:r>
+    </w:p>
+    <w:p>
+      <w:pPr>
+        <w:numPr>
+          <w:ilvl w:val="0"/>
+          <w:numId w:val="25"/>
+        </w:numPr>
+      </w:pPr>
+      <w:r>
+        <w:rPr>
+          <w:b/>
+          <w:bCs/>
+        </w:rPr>
         <w:lastRenderedPageBreak/>
-        <w:t xml:space="preserve">Cette approche </w:t>
-      </w:r>
-      <w:r>
-        <w:t xml:space="preserve">permet de </w:t>
-      </w:r>
-      <w:r>
-        <w:t>garanti</w:t>
-      </w:r>
-      <w:r>
-        <w:t>r</w:t>
-      </w:r>
-      <w:r>
-        <w:t xml:space="preserve"> d'obtenir le portefeuille le moins risqué respectant les exigences de rendement et de cardinalité.</w:t>
+        <w:t xml:space="preserve">Minimisation des </w:t>
+      </w:r>
+      <w:r>
+        <w:rPr>
+          <w:b/>
+          <w:bCs/>
+        </w:rPr>
+        <w:t>coûts</w:t>
+      </w:r>
+      <w:r>
+        <w:t xml:space="preserve"> :</w:t>
+      </w:r>
+      <w:r>
+        <w:t xml:space="preserve"> </w:t>
+      </w:r>
+      <w:r>
+        <w:t>Au sein de ce groupe de solutions à risque quasi-équivalent, nous sélectionnons celle qui engendre les coûts de transaction les plus faibles.</w:t>
+      </w:r>
+    </w:p>
+    <w:p>
+      <w:r>
+        <w:t xml:space="preserve">Cette approche en "entonnoir" permet de garantir l'obtention d'un portefeuille respectant les exigences de rendement et de cardinalité, tout en réalisant un </w:t>
+      </w:r>
+      <w:r>
+        <w:t xml:space="preserve">choix </w:t>
+      </w:r>
+      <w:r>
+        <w:t>entre la protection du capital (risque) et l'économie de frais (coût).</w:t>
       </w:r>
     </w:p>
     <w:p>
@@ -3375,6 +3427,7 @@
         <w:ind w:firstLine="708"/>
       </w:pPr>
       <w:r>
+        <w:lastRenderedPageBreak/>
         <w:t>Une fonction linéaire est par définition à la fois convexe et concave.</w:t>
       </w:r>
     </w:p>
@@ -3445,7 +3498,6 @@
         <w:ind w:firstLine="708"/>
       </w:pPr>
       <w:r>
-        <w:lastRenderedPageBreak/>
         <w:t>Pour prouver la convexité du risque, on calcule la Hessienne</w:t>
       </w:r>
     </w:p>
@@ -4777,6 +4829,7 @@
         <w:rPr>
           <w:rFonts w:eastAsiaTheme="minorEastAsia"/>
         </w:rPr>
+        <w:lastRenderedPageBreak/>
         <w:t xml:space="preserve">Supposons </w:t>
       </w:r>
       <m:oMath>
@@ -4919,7 +4972,6 @@
         <w:rPr>
           <w:rFonts w:eastAsiaTheme="minorEastAsia"/>
         </w:rPr>
-        <w:lastRenderedPageBreak/>
         <w:t>Soit le portefeuille</w:t>
       </w:r>
       <w:r>
@@ -6201,6 +6253,7 @@
       <w:bookmarkStart w:id="9" w:name="_Toc216559547"/>
       <w:proofErr w:type="spellStart"/>
       <w:r>
+        <w:lastRenderedPageBreak/>
         <w:t>Montecarlo</w:t>
       </w:r>
       <w:bookmarkEnd w:id="9"/>
@@ -6274,7 +6327,6 @@
         <w:rPr>
           <w:noProof/>
         </w:rPr>
-        <w:lastRenderedPageBreak/>
         <w:drawing>
           <wp:inline distT="0" distB="0" distL="0" distR="0" wp14:anchorId="08A48402" wp14:editId="53E123BD">
             <wp:extent cx="5760720" cy="1579880"/>
@@ -6720,12 +6772,15 @@
         <w:t>est meilleur</w:t>
       </w:r>
       <w:r>
-        <w:t xml:space="preserve"> par sa rapidité (1.29s) et sa capacité à explorer grossièrement l'espace des solutions, ce qui explique son Hypervolume élevé (1.12) dû à une grande dispersion des points. Cependant, NSGA-II, bien que plus lent (37.66s), démontre sa supériorité qualitative : son Ratio de Sharpe moyen plus élevé (1.365 contre 1.195) prouve qu'il converge vers des solutions plus efficientes. Là où Monte Carlo nous donne une "carte" globale du terrain, NSGA-II nous guide précisément vers les sommets les plus hauts (meilleurs rendements trouvés), justifiant son coût en temps de calcul pour un investisseur cherchant l'optimalité réelle.</w:t>
-      </w:r>
-    </w:p>
-    <w:p>
+        <w:t xml:space="preserve"> par sa rapidité (1.29s) et sa capacité à explorer grossièrement l'espace des solutions, ce qui explique son Hypervolume élevé (1.12) dû à une grande dispersion des points. Cependant, NSGA-II, bien que plus lent (37.66s), démontre sa supériorité qualitative : son Ratio de Sharpe moyen plus élevé (1.365 </w:t>
+      </w:r>
       <w:r>
         <w:lastRenderedPageBreak/>
+        <w:t>contre 1.195) prouve qu'il converge vers des solutions plus efficientes. Là où Monte Carlo nous donne une "carte" globale du terrain, NSGA-II nous guide précisément vers les sommets les plus hauts (meilleurs rendements trouvés), justifiant son coût en temps de calcul pour un investisseur cherchant l'optimalité réelle.</w:t>
+      </w:r>
+    </w:p>
+    <w:p>
+      <w:r>
         <w:t xml:space="preserve">Le meilleur portefeuille est donnée par NSGA-II car il offre un rendement plus élevé au cout d’un risque un peu plus élevé. </w:t>
       </w:r>
     </w:p>
@@ -6811,13 +6866,7 @@
     </w:p>
     <w:p>
       <w:r>
-        <w:t xml:space="preserve">Malgré une sensibilité aux hyperparamètres et un coût de calcul plus </w:t>
-      </w:r>
-      <w:r>
-        <w:t>élevé,</w:t>
-      </w:r>
-      <w:r>
-        <w:t xml:space="preserve"> NSGA-II s'impose comme la solution optimale, offrant à l'investisseur une meilleure performance ajustée au risque et une convergence plus précise vers la frontière efficiente.</w:t>
+        <w:t>Malgré une sensibilité aux hyperparamètres et un coût de calcul plus élevé, NSGA-II s'impose comme la solution optimale, offrant à l'investisseur une meilleure performance ajustée au risque et une convergence plus précise vers la frontière efficiente.</w:t>
       </w:r>
     </w:p>
     <w:sectPr>
@@ -6899,7 +6948,15 @@
       <w:jc w:val="center"/>
     </w:pPr>
     <w:r>
-      <w:t>Mathis Herbreteau, Mathias Le Pottier, Samuel Pasquier</w:t>
+      <w:t xml:space="preserve">Mathis </w:t>
+    </w:r>
+    <w:proofErr w:type="spellStart"/>
+    <w:r>
+      <w:t>Herbreteau</w:t>
+    </w:r>
+    <w:proofErr w:type="spellEnd"/>
+    <w:r>
+      <w:t>, Mathias Le Pottier, Samuel Pasquier</w:t>
     </w:r>
   </w:p>
 </w:ftr>
@@ -11841,7 +11898,7 @@
           </w:pPr>
           <w:r>
             <w:rPr>
-              <w:color w:val="2F5496" w:themeColor="accent1" w:themeShade="BF"/>
+              <w:color w:val="0F4761" w:themeColor="accent1" w:themeShade="BF"/>
             </w:rPr>
             <w:t>[Nom de la société]</w:t>
           </w:r>
@@ -11871,7 +11928,7 @@
           <w:r>
             <w:rPr>
               <w:rFonts w:asciiTheme="majorHAnsi" w:eastAsiaTheme="majorEastAsia" w:hAnsiTheme="majorHAnsi" w:cstheme="majorBidi"/>
-              <w:color w:val="4472C4" w:themeColor="accent1"/>
+              <w:color w:val="156082" w:themeColor="accent1"/>
               <w:sz w:val="88"/>
               <w:szCs w:val="88"/>
             </w:rPr>
@@ -11902,7 +11959,7 @@
           </w:pPr>
           <w:r>
             <w:rPr>
-              <w:color w:val="2F5496" w:themeColor="accent1" w:themeShade="BF"/>
+              <w:color w:val="0F4761" w:themeColor="accent1" w:themeShade="BF"/>
             </w:rPr>
             <w:t>[Sous-titre du document]</w:t>
           </w:r>
@@ -11931,7 +11988,7 @@
           </w:pPr>
           <w:r>
             <w:rPr>
-              <w:color w:val="4472C4" w:themeColor="accent1"/>
+              <w:color w:val="156082" w:themeColor="accent1"/>
               <w:sz w:val="28"/>
               <w:szCs w:val="28"/>
             </w:rPr>
@@ -11979,14 +12036,14 @@
     <w:charset w:val="00"/>
     <w:family w:val="swiss"/>
     <w:pitch w:val="variable"/>
-    <w:sig w:usb0="E4002EFF" w:usb1="C200247B" w:usb2="00000009" w:usb3="00000000" w:csb0="000001FF" w:csb1="00000000"/>
+    <w:sig w:usb0="E4002EFF" w:usb1="C000247B" w:usb2="00000009" w:usb3="00000000" w:csb0="000001FF" w:csb1="00000000"/>
   </w:font>
   <w:font w:name="Calibri Light">
     <w:panose1 w:val="020F0302020204030204"/>
     <w:charset w:val="00"/>
     <w:family w:val="swiss"/>
     <w:pitch w:val="variable"/>
-    <w:sig w:usb0="E4002EFF" w:usb1="C200247B" w:usb2="00000009" w:usb3="00000000" w:csb0="000001FF" w:csb1="00000000"/>
+    <w:sig w:usb0="E4002EFF" w:usb1="C000247B" w:usb2="00000009" w:usb3="00000000" w:csb0="000001FF" w:csb1="00000000"/>
   </w:font>
   <w:font w:name="Yu Gothic Light">
     <w:altName w:val="游ゴシック Light"/>
@@ -12009,6 +12066,18 @@
     <w:family w:val="roman"/>
     <w:pitch w:val="variable"/>
     <w:sig w:usb0="E00006FF" w:usb1="420024FF" w:usb2="02000000" w:usb3="00000000" w:csb0="0000019F" w:csb1="00000000"/>
+  </w:font>
+  <w:font w:name="Aptos">
+    <w:charset w:val="00"/>
+    <w:family w:val="swiss"/>
+    <w:pitch w:val="variable"/>
+    <w:sig w:usb0="20000287" w:usb1="00000003" w:usb2="00000000" w:usb3="00000000" w:csb0="0000019F" w:csb1="00000000"/>
+  </w:font>
+  <w:font w:name="Aptos Display">
+    <w:charset w:val="00"/>
+    <w:family w:val="swiss"/>
+    <w:pitch w:val="variable"/>
+    <w:sig w:usb0="20000287" w:usb1="00000003" w:usb2="00000000" w:usb3="00000000" w:csb0="0000019F" w:csb1="00000000"/>
   </w:font>
 </w:fonts>
 </file>
@@ -12037,6 +12106,7 @@
     <w:rsid w:val="00512B8B"/>
     <w:rsid w:val="006112B1"/>
     <w:rsid w:val="00777F17"/>
+    <w:rsid w:val="007C2458"/>
     <w:rsid w:val="008B0A07"/>
     <w:rsid w:val="008C1F46"/>
     <w:rsid w:val="009D4A6F"/>
@@ -12046,6 +12116,7 @@
     <w:rsid w:val="00E34CCA"/>
     <w:rsid w:val="00F17640"/>
     <w:rsid w:val="00FA3DB5"/>
+    <w:rsid w:val="00FB69E2"/>
   </w:rsids>
   <m:mathPr>
     <m:mathFont m:val="Cambria Math"/>

</xml_diff>